<commit_message>
add figure legends to pdf and rename supplement files
</commit_message>
<xml_diff>
--- a/analysis/manuscript/revision1/FiguresAndTables/FigureLegends.docx
+++ b/analysis/manuscript/revision1/FiguresAndTables/FigureLegends.docx
@@ -806,7 +806,21 @@
         <w:rPr>
           <w:rFonts w:asciiTheme="majorHAnsi" w:hAnsiTheme="majorHAnsi" w:cstheme="majorHAnsi"/>
         </w:rPr>
-        <w:t>Highly variable feasible sets constitute broad, poorly-defined statistical baselines that may impede our ability to confidently detect deviations between observations and what is expected given the baseline. Small feasible sets, which occur for small combinations of S and N, are often highly variable. The majority of these small, highly variable feasible sets occur for</w:t>
+        <w:t xml:space="preserve">Highly variable feasible sets constitute broad, </w:t>
+      </w:r>
+      <w:proofErr w:type="gramStart"/>
+      <w:r>
+        <w:rPr>
+          <w:rFonts w:asciiTheme="majorHAnsi" w:hAnsiTheme="majorHAnsi" w:cstheme="majorHAnsi"/>
+        </w:rPr>
+        <w:t>poorly-defined</w:t>
+      </w:r>
+      <w:proofErr w:type="gramEnd"/>
+      <w:r>
+        <w:rPr>
+          <w:rFonts w:asciiTheme="majorHAnsi" w:hAnsiTheme="majorHAnsi" w:cstheme="majorHAnsi"/>
+        </w:rPr>
+        <w:t xml:space="preserve"> statistical baselines that may impede our ability to confidently detect deviations between observations and what is expected given the baseline. Small feasible sets, which occur for small combinations of S and N, are often highly variable. The majority of these small, highly variable feasible sets occur for</w:t>
       </w:r>
       <w:r>
         <w:rPr>
@@ -818,7 +832,33 @@
         <w:rPr>
           <w:rFonts w:asciiTheme="majorHAnsi" w:hAnsiTheme="majorHAnsi" w:cstheme="majorHAnsi"/>
         </w:rPr>
-        <w:t xml:space="preserve"> the FIA and Mammal Community databases. Although the Gentry dataset also contains communities with small feasible sets, these communities also have a very low ratio of N to S, meaning their entire feasible sets may be constrained to be more self-similar than small feasible sets in general (see Dissimilarity to central tendency).</w:t>
+        <w:t xml:space="preserve"> the FIA and Mammal Community databases. Although the Gentry dataset also contains communities with small feasible sets, these communities also have a very low ratio of N to S, meaning their entire feasible sets may be constrained to be more self-similar than small feasible sets in general (see Dissimilarity to central </w:t>
+      </w:r>
+      <w:proofErr w:type="spellStart"/>
+      <w:r>
+        <w:rPr>
+          <w:rFonts w:asciiTheme="majorHAnsi" w:hAnsiTheme="majorHAnsi" w:cstheme="majorHAnsi"/>
+        </w:rPr>
+        <w:t>te</w:t>
+      </w:r>
+      <w:r>
+        <w:rPr>
+          <w:rFonts w:asciiTheme="majorHAnsi" w:hAnsiTheme="majorHAnsi" w:cstheme="majorHAnsi"/>
+        </w:rPr>
+        <w:t>∂å</w:t>
+      </w:r>
+      <w:r>
+        <w:rPr>
+          <w:rFonts w:asciiTheme="majorHAnsi" w:hAnsiTheme="majorHAnsi" w:cstheme="majorHAnsi"/>
+        </w:rPr>
+        <w:t>ndency</w:t>
+      </w:r>
+      <w:proofErr w:type="spellEnd"/>
+      <w:r>
+        <w:rPr>
+          <w:rFonts w:asciiTheme="majorHAnsi" w:hAnsiTheme="majorHAnsi" w:cstheme="majorHAnsi"/>
+        </w:rPr>
+        <w:t>).</w:t>
       </w:r>
       <w:r>
         <w:rPr>
@@ -871,14 +911,12 @@
         </w:rPr>
         <w:t>and subsampling (blue) change the proportion of extreme values observed for each metric and dataset. The horizontal black lines mark the approximate proportions of extreme values that would be expected at random: 5% for dissimilarity to the central tendency, and 2.5% for all other metrics. Adjusting for rare species consistently increases the proportion of extreme values relative to the raw SADs, while subsampling often decreases it but</w:t>
       </w:r>
-      <w:ins w:id="0" w:author="Diaz,Renata M" w:date="2021-04-18T22:32:00Z">
-        <w:r>
-          <w:rPr>
-            <w:rFonts w:asciiTheme="majorHAnsi" w:hAnsiTheme="majorHAnsi" w:cstheme="majorHAnsi"/>
-          </w:rPr>
-          <w:t xml:space="preserve"> generally</w:t>
-        </w:r>
-      </w:ins>
+      <w:r>
+        <w:rPr>
+          <w:rFonts w:asciiTheme="majorHAnsi" w:hAnsiTheme="majorHAnsi" w:cstheme="majorHAnsi"/>
+        </w:rPr>
+        <w:t xml:space="preserve"> generally</w:t>
+      </w:r>
       <w:r>
         <w:rPr>
           <w:rFonts w:asciiTheme="majorHAnsi" w:hAnsiTheme="majorHAnsi" w:cstheme="majorHAnsi"/>
@@ -935,7 +973,21 @@
         <w:rPr>
           <w:rFonts w:asciiTheme="majorHAnsi" w:hAnsiTheme="majorHAnsi" w:cstheme="majorHAnsi"/>
         </w:rPr>
-        <w:t>Very small communities (e.g. those with fewer than 2000 possible SADs in the feasible set</w:t>
+        <w:t>Very small communities (</w:t>
+      </w:r>
+      <w:proofErr w:type="gramStart"/>
+      <w:r>
+        <w:rPr>
+          <w:rFonts w:asciiTheme="majorHAnsi" w:hAnsiTheme="majorHAnsi" w:cstheme="majorHAnsi"/>
+        </w:rPr>
+        <w:t>e.g.</w:t>
+      </w:r>
+      <w:proofErr w:type="gramEnd"/>
+      <w:r>
+        <w:rPr>
+          <w:rFonts w:asciiTheme="majorHAnsi" w:hAnsiTheme="majorHAnsi" w:cstheme="majorHAnsi"/>
+        </w:rPr>
+        <w:t xml:space="preserve"> those with fewer than 2000 possible SADs in the feasible set</w:t>
       </w:r>
       <w:r>
         <w:rPr>
@@ -1091,40 +1143,39 @@
     <w:p>
       <w:pPr>
         <w:rPr>
-          <w:del w:id="1" w:author="Renata M. Diaz" w:date="2021-04-17T15:35:00Z"/>
-          <w:rFonts w:asciiTheme="majorHAnsi" w:hAnsiTheme="majorHAnsi" w:cstheme="majorHAnsi"/>
-          <w:b/>
-          <w:bCs/>
-        </w:rPr>
-      </w:pPr>
-      <w:bookmarkStart w:id="2" w:name="_Figure_1:_Communities"/>
-      <w:bookmarkStart w:id="3" w:name="_Figure_1:_S0,"/>
-      <w:bookmarkStart w:id="4" w:name="_Figure_0:_Distribution"/>
-      <w:bookmarkStart w:id="5" w:name="_Figure_1.5:_Datasets"/>
-      <w:bookmarkStart w:id="6" w:name="_Figure_1.75:_Nparts"/>
-      <w:bookmarkStart w:id="7" w:name="_Figure_1:_Number"/>
-      <w:bookmarkStart w:id="8" w:name="_Figure_1.875:_Nparts"/>
-      <w:bookmarkStart w:id="9" w:name="_Figure_2:_Self-similarity"/>
-      <w:bookmarkStart w:id="10" w:name="_Figure_2:_Narrowness"/>
-      <w:bookmarkStart w:id="11" w:name="_Figure_3:_Self-similarity"/>
-      <w:bookmarkStart w:id="12" w:name="_Figure_3:_Skewness"/>
-      <w:bookmarkStart w:id="13" w:name="_Figure_3.5_Self"/>
-      <w:bookmarkStart w:id="14" w:name="_Figure_4:_Overall"/>
-      <w:bookmarkStart w:id="15" w:name="_Figure_4:_Simpson"/>
-      <w:bookmarkStart w:id="16" w:name="_Figure_6:_Skewness"/>
-      <w:bookmarkStart w:id="17" w:name="_Figure_7:_Skewness"/>
-      <w:bookmarkStart w:id="18" w:name="_Figure_8:_Simpson"/>
-      <w:bookmarkStart w:id="19" w:name="_Figure_9:_Simpson"/>
-      <w:bookmarkStart w:id="20" w:name="_Figure_10:_Skewness"/>
-      <w:bookmarkStart w:id="21" w:name="_Figure_11:_Simpson"/>
-      <w:bookmarkStart w:id="22" w:name="_Figure_12:_Simpson"/>
-      <w:bookmarkStart w:id="23" w:name="_Figure_13:_Skewness"/>
-      <w:bookmarkStart w:id="24" w:name="_Figure_14:_Skewness"/>
-      <w:bookmarkStart w:id="25" w:name="_Figure_15:_Rarefied"/>
-      <w:bookmarkStart w:id="26" w:name="_Figure_16:_Rarefied"/>
-      <w:bookmarkStart w:id="27" w:name="_Table_1:_Proportion"/>
-      <w:bookmarkStart w:id="28" w:name="_Table_2:_Proportion"/>
-      <w:bookmarkStart w:id="29" w:name="_Figure_2:_95%"/>
+          <w:rFonts w:asciiTheme="majorHAnsi" w:hAnsiTheme="majorHAnsi" w:cstheme="majorHAnsi"/>
+        </w:rPr>
+      </w:pPr>
+      <w:bookmarkStart w:id="0" w:name="_Figure_1:_Communities"/>
+      <w:bookmarkStart w:id="1" w:name="_Figure_1:_S0,"/>
+      <w:bookmarkStart w:id="2" w:name="_Figure_0:_Distribution"/>
+      <w:bookmarkStart w:id="3" w:name="_Figure_1.5:_Datasets"/>
+      <w:bookmarkStart w:id="4" w:name="_Figure_1.75:_Nparts"/>
+      <w:bookmarkStart w:id="5" w:name="_Figure_1:_Number"/>
+      <w:bookmarkStart w:id="6" w:name="_Figure_1.875:_Nparts"/>
+      <w:bookmarkStart w:id="7" w:name="_Figure_2:_Self-similarity"/>
+      <w:bookmarkStart w:id="8" w:name="_Figure_2:_Narrowness"/>
+      <w:bookmarkStart w:id="9" w:name="_Figure_3:_Self-similarity"/>
+      <w:bookmarkStart w:id="10" w:name="_Figure_3:_Skewness"/>
+      <w:bookmarkStart w:id="11" w:name="_Figure_3.5_Self"/>
+      <w:bookmarkStart w:id="12" w:name="_Figure_4:_Overall"/>
+      <w:bookmarkStart w:id="13" w:name="_Figure_4:_Simpson"/>
+      <w:bookmarkStart w:id="14" w:name="_Figure_6:_Skewness"/>
+      <w:bookmarkStart w:id="15" w:name="_Figure_7:_Skewness"/>
+      <w:bookmarkStart w:id="16" w:name="_Figure_8:_Simpson"/>
+      <w:bookmarkStart w:id="17" w:name="_Figure_9:_Simpson"/>
+      <w:bookmarkStart w:id="18" w:name="_Figure_10:_Skewness"/>
+      <w:bookmarkStart w:id="19" w:name="_Figure_11:_Simpson"/>
+      <w:bookmarkStart w:id="20" w:name="_Figure_12:_Simpson"/>
+      <w:bookmarkStart w:id="21" w:name="_Figure_13:_Skewness"/>
+      <w:bookmarkStart w:id="22" w:name="_Figure_14:_Skewness"/>
+      <w:bookmarkStart w:id="23" w:name="_Figure_15:_Rarefied"/>
+      <w:bookmarkStart w:id="24" w:name="_Figure_16:_Rarefied"/>
+      <w:bookmarkStart w:id="25" w:name="_Table_1:_Proportion"/>
+      <w:bookmarkStart w:id="26" w:name="_Table_2:_Proportion"/>
+      <w:bookmarkStart w:id="27" w:name="_Figure_2:_95%"/>
+      <w:bookmarkEnd w:id="0"/>
+      <w:bookmarkEnd w:id="1"/>
       <w:bookmarkEnd w:id="2"/>
       <w:bookmarkEnd w:id="3"/>
       <w:bookmarkEnd w:id="4"/>
@@ -1151,25 +1202,6 @@
       <w:bookmarkEnd w:id="25"/>
       <w:bookmarkEnd w:id="26"/>
       <w:bookmarkEnd w:id="27"/>
-      <w:bookmarkEnd w:id="28"/>
-      <w:bookmarkEnd w:id="29"/>
-      <w:del w:id="30" w:author="Renata M. Diaz" w:date="2021-04-17T15:35:00Z">
-        <w:r>
-          <w:rPr>
-            <w:rFonts w:asciiTheme="majorHAnsi" w:hAnsiTheme="majorHAnsi" w:cstheme="majorHAnsi"/>
-            <w:b/>
-            <w:bCs/>
-          </w:rPr>
-          <w:br w:type="page"/>
-        </w:r>
-      </w:del>
-    </w:p>
-    <w:p>
-      <w:pPr>
-        <w:rPr>
-          <w:rFonts w:asciiTheme="majorHAnsi" w:hAnsiTheme="majorHAnsi" w:cstheme="majorHAnsi"/>
-        </w:rPr>
-      </w:pPr>
     </w:p>
     <w:sectPr>
       <w:headerReference w:type="default" r:id="rId9"/>
@@ -2567,14 +2599,6 @@
     <w:abstractNumId w:val="8"/>
   </w:num>
 </w:numbering>
-</file>
-
-<file path=word/people.xml><?xml version="1.0" encoding="utf-8"?>
-<w15:people xmlns:wpc="http://schemas.microsoft.com/office/word/2010/wordprocessingCanvas" xmlns:cx="http://schemas.microsoft.com/office/drawing/2014/chartex" xmlns:cx1="http://schemas.microsoft.com/office/drawing/2015/9/8/chartex" xmlns:cx2="http://schemas.microsoft.com/office/drawing/2015/10/21/chartex" xmlns:cx3="http://schemas.microsoft.com/office/drawing/2016/5/9/chartex" xmlns:cx4="http://schemas.microsoft.com/office/drawing/2016/5/10/chartex" xmlns:cx5="http://schemas.microsoft.com/office/drawing/2016/5/11/chartex" xmlns:cx6="http://schemas.microsoft.com/office/drawing/2016/5/12/chartex" xmlns:cx7="http://schemas.microsoft.com/office/drawing/2016/5/13/chartex" xmlns:cx8="http://schemas.microsoft.com/office/drawing/2016/5/14/chartex" xmlns:mc="http://schemas.openxmlformats.org/markup-compatibility/2006" xmlns:aink="http://schemas.microsoft.com/office/drawing/2016/ink" xmlns:am3d="http://schemas.microsoft.com/office/drawing/2017/model3d" xmlns:o="urn:schemas-microsoft-com:office:office" xmlns:r="http://schemas.openxmlformats.org/officeDocument/2006/relationships" xmlns:m="http://schemas.openxmlformats.org/officeDocument/2006/math" xmlns:v="urn:schemas-microsoft-com:vml" xmlns:wp14="http://schemas.microsoft.com/office/word/2010/wordprocessingDrawing" xmlns:wp="http://schemas.openxmlformats.org/drawingml/2006/wordprocessingDrawing" xmlns:w10="urn:schemas-microsoft-com:office:word" xmlns:w="http://schemas.openxmlformats.org/wordprocessingml/2006/main" xmlns:w14="http://schemas.microsoft.com/office/word/2010/wordml" xmlns:w15="http://schemas.microsoft.com/office/word/2012/wordml" xmlns:w16cex="http://schemas.microsoft.com/office/word/2018/wordml/cex" xmlns:w16cid="http://schemas.microsoft.com/office/word/2016/wordml/cid" xmlns:w16="http://schemas.microsoft.com/office/word/2018/wordml" xmlns:w16se="http://schemas.microsoft.com/office/word/2015/wordml/symex" xmlns:wpg="http://schemas.microsoft.com/office/word/2010/wordprocessingGroup" xmlns:wpi="http://schemas.microsoft.com/office/word/2010/wordprocessingInk" xmlns:wne="http://schemas.microsoft.com/office/word/2006/wordml" xmlns:wps="http://schemas.microsoft.com/office/word/2010/wordprocessingShape" mc:Ignorable="w14 w15 w16se w16cid w16 w16cex wp14">
-  <w15:person w15:author="Diaz,Renata M">
-    <w15:presenceInfo w15:providerId="AD" w15:userId="S::diaz.renata@ufl.edu::887f1fd4-2761-4d05-a769-649c729a9df8"/>
-  </w15:person>
-</w15:people>
 </file>
 
 <file path=word/styles.xml><?xml version="1.0" encoding="utf-8"?>

</xml_diff>